<commit_message>
added dispositions up to 10
</commit_message>
<xml_diff>
--- a/Fuzions Dispositioner/Disposition 10 - Auto og kryds-korrelation.docx
+++ b/Fuzions Dispositioner/Disposition 10 - Auto og kryds-korrelation.docx
@@ -1,34 +1,714 @@
 
 <file path=word/document.xml><?xml version="1.0" encoding="utf-8"?>
-<w:document xmlns:wpc="http://schemas.microsoft.com/office/word/2010/wordprocessingCanvas" xmlns:cx="http://schemas.microsoft.com/office/drawing/2014/chartex" xmlns:cx1="http://schemas.microsoft.com/office/drawing/2015/9/8/chartex" xmlns:mc="http://schemas.openxmlformats.org/markup-compatibility/2006" xmlns:o="urn:schemas-microsoft-com:office:office" xmlns:r="http://schemas.openxmlformats.org/officeDocument/2006/relationships" xmlns:m="http://schemas.openxmlformats.org/officeDocument/2006/math" xmlns:v="urn:schemas-microsoft-com:vml" xmlns:wp14="http://schemas.microsoft.com/office/word/2010/wordprocessingDrawing" xmlns:wp="http://schemas.openxmlformats.org/drawingml/2006/wordprocessingDrawing" xmlns:w10="urn:schemas-microsoft-com:office:word" xmlns:w="http://schemas.openxmlformats.org/wordprocessingml/2006/main" xmlns:w14="http://schemas.microsoft.com/office/word/2010/wordml" xmlns:w15="http://schemas.microsoft.com/office/word/2012/wordml" xmlns:w16se="http://schemas.microsoft.com/office/word/2015/wordml/symex" xmlns:wpg="http://schemas.microsoft.com/office/word/2010/wordprocessingGroup" xmlns:wpi="http://schemas.microsoft.com/office/word/2010/wordprocessingInk" xmlns:wne="http://schemas.microsoft.com/office/word/2006/wordml" xmlns:wps="http://schemas.microsoft.com/office/word/2010/wordprocessingShape" mc:Ignorable="w14 w15 w16se wp14">
+<w:document xmlns:wpc="http://schemas.microsoft.com/office/word/2010/wordprocessingCanvas" xmlns:mc="http://schemas.openxmlformats.org/markup-compatibility/2006" xmlns:o="urn:schemas-microsoft-com:office:office" xmlns:r="http://schemas.openxmlformats.org/officeDocument/2006/relationships" xmlns:m="http://schemas.openxmlformats.org/officeDocument/2006/math" xmlns:v="urn:schemas-microsoft-com:vml" xmlns:wp14="http://schemas.microsoft.com/office/word/2010/wordprocessingDrawing" xmlns:wp="http://schemas.openxmlformats.org/drawingml/2006/wordprocessingDrawing" xmlns:w10="urn:schemas-microsoft-com:office:word" xmlns:w="http://schemas.openxmlformats.org/wordprocessingml/2006/main" xmlns:w14="http://schemas.microsoft.com/office/word/2010/wordml" xmlns:w15="http://schemas.microsoft.com/office/word/2012/wordml" xmlns:wpg="http://schemas.microsoft.com/office/word/2010/wordprocessingGroup" xmlns:wpi="http://schemas.microsoft.com/office/word/2010/wordprocessingInk" xmlns:wne="http://schemas.microsoft.com/office/word/2006/wordml" xmlns:wps="http://schemas.microsoft.com/office/word/2010/wordprocessingShape" mc:Ignorable="w14 w15 wp14">
   <w:body>
     <w:p>
       <w:pPr>
-        <w:pStyle w:val="Overskrift1"/>
+        <w:pStyle w:val="Heading1"/>
       </w:pPr>
       <w:r>
         <w:t xml:space="preserve">Disposition </w:t>
       </w:r>
       <w:r>
-        <w:t xml:space="preserve">10 - </w:t>
+        <w:t>10 - Auto og kryds-korrelation</w:t>
+      </w:r>
+      <w:r>
+        <w:t xml:space="preserve"> </w:t>
+      </w:r>
+    </w:p>
+    <w:p/>
+    <w:p>
+      <w:proofErr w:type="spellStart"/>
+      <w:r>
+        <w:t>Correlation</w:t>
+      </w:r>
+      <w:proofErr w:type="spellEnd"/>
+      <w:r>
+        <w:t xml:space="preserve"> og </w:t>
+      </w:r>
+      <w:proofErr w:type="spellStart"/>
+      <w:r>
+        <w:t>convolution</w:t>
+      </w:r>
+      <w:proofErr w:type="spellEnd"/>
+      <w:r>
+        <w:t xml:space="preserve"> minder mege</w:t>
       </w:r>
       <w:bookmarkStart w:id="0" w:name="_GoBack"/>
       <w:bookmarkEnd w:id="0"/>
       <w:r>
-        <w:t>Auto og kryds-korrelation</w:t>
-      </w:r>
-      <w:r>
-        <w:t xml:space="preserve"> </w:t>
-      </w:r>
-    </w:p>
-    <w:p/>
-    <w:p/>
+        <w:t>t om hinanden rent matematisk, men beskriver to vidt forskellige produkter rent DSP-</w:t>
+      </w:r>
+      <w:proofErr w:type="spellStart"/>
+      <w:r>
+        <w:t>mæssigt</w:t>
+      </w:r>
+      <w:proofErr w:type="spellEnd"/>
+      <w:r>
+        <w:t xml:space="preserve">. </w:t>
+      </w:r>
+      <w:proofErr w:type="spellStart"/>
+      <w:r>
+        <w:t>Convolution</w:t>
+      </w:r>
+      <w:proofErr w:type="spellEnd"/>
+      <w:r>
+        <w:t xml:space="preserve"> beskriver forholdet imellem et systems input signal, output signal samt </w:t>
+      </w:r>
+      <w:proofErr w:type="spellStart"/>
+      <w:r>
+        <w:t>impulse</w:t>
+      </w:r>
+      <w:proofErr w:type="spellEnd"/>
+      <w:r>
+        <w:t xml:space="preserve">-respons. Hvor </w:t>
+      </w:r>
+      <w:proofErr w:type="spellStart"/>
+      <w:r>
+        <w:t>correlation</w:t>
+      </w:r>
+      <w:proofErr w:type="spellEnd"/>
+      <w:r>
+        <w:t xml:space="preserve"> beskriver en måde hvormed man kan detektere et kendt signal (</w:t>
+      </w:r>
+      <w:proofErr w:type="spellStart"/>
+      <w:r>
+        <w:t>waveform</w:t>
+      </w:r>
+      <w:proofErr w:type="spellEnd"/>
+      <w:r>
+        <w:t xml:space="preserve">) i et støjende miljø. </w:t>
+      </w:r>
+      <w:r>
+        <w:t xml:space="preserve">At deres matematik minder om hinanden, er blot et tilfælde. </w:t>
+      </w:r>
+    </w:p>
+    <w:p>
+      <w:r>
+        <w:t xml:space="preserve">Men som sagt minder de meget om hinanden rent matematisk. </w:t>
+      </w:r>
+      <w:proofErr w:type="spellStart"/>
+      <w:r>
+        <w:t>Convolution</w:t>
+      </w:r>
+      <w:proofErr w:type="spellEnd"/>
+      <w:r>
+        <w:t xml:space="preserve"> beskrives matematisk som: </w:t>
+      </w:r>
+    </w:p>
     <w:p>
       <w:pPr>
-        <w:pStyle w:val="Overskrift1"/>
+        <w:jc w:val="center"/>
       </w:pPr>
-    </w:p>
-    <w:p/>
+      <w:r>
+        <w:rPr>
+          <w:noProof/>
+          <w:lang w:eastAsia="da-DK"/>
+        </w:rPr>
+        <w:drawing>
+          <wp:inline distT="0" distB="0" distL="0" distR="0" wp14:anchorId="3A0F1C36" wp14:editId="16FDE062">
+            <wp:extent cx="1908313" cy="897554"/>
+            <wp:effectExtent l="0" t="0" r="0" b="0"/>
+            <wp:docPr id="1" name="Picture 1"/>
+            <wp:cNvGraphicFramePr>
+              <a:graphicFrameLocks xmlns:a="http://schemas.openxmlformats.org/drawingml/2006/main" noChangeAspect="1"/>
+            </wp:cNvGraphicFramePr>
+            <a:graphic xmlns:a="http://schemas.openxmlformats.org/drawingml/2006/main">
+              <a:graphicData uri="http://schemas.openxmlformats.org/drawingml/2006/picture">
+                <pic:pic xmlns:pic="http://schemas.openxmlformats.org/drawingml/2006/picture">
+                  <pic:nvPicPr>
+                    <pic:cNvPr id="1" name=""/>
+                    <pic:cNvPicPr/>
+                  </pic:nvPicPr>
+                  <pic:blipFill>
+                    <a:blip r:embed="rId4"/>
+                    <a:stretch>
+                      <a:fillRect/>
+                    </a:stretch>
+                  </pic:blipFill>
+                  <pic:spPr>
+                    <a:xfrm>
+                      <a:off x="0" y="0"/>
+                      <a:ext cx="1924921" cy="905366"/>
+                    </a:xfrm>
+                    <a:prstGeom prst="rect">
+                      <a:avLst/>
+                    </a:prstGeom>
+                  </pic:spPr>
+                </pic:pic>
+              </a:graphicData>
+            </a:graphic>
+          </wp:inline>
+        </w:drawing>
+      </w:r>
+    </w:p>
+    <w:p>
+      <w:r>
+        <w:t xml:space="preserve">Her beskrives længden af h(k) som længden af P, og x(k) som længden af Q. Her ses det at de to signaler </w:t>
+      </w:r>
+      <w:proofErr w:type="spellStart"/>
+      <w:r>
+        <w:t>indekserings-mæssigt</w:t>
+      </w:r>
+      <w:proofErr w:type="spellEnd"/>
+      <w:r>
+        <w:t xml:space="preserve"> er flippet i forholdet til hinanden. </w:t>
+      </w:r>
+    </w:p>
+    <w:p>
+      <w:r>
+        <w:t xml:space="preserve">Dette gør sig ikke gældende for </w:t>
+      </w:r>
+      <w:proofErr w:type="spellStart"/>
+      <w:r>
+        <w:t>correlation</w:t>
+      </w:r>
+      <w:proofErr w:type="spellEnd"/>
+      <w:r>
+        <w:t xml:space="preserve">. Dette er </w:t>
+      </w:r>
+      <w:r>
+        <w:rPr>
+          <w:u w:val="single"/>
+        </w:rPr>
+        <w:t>forskellen</w:t>
+      </w:r>
+      <w:r>
+        <w:t xml:space="preserve"> på de to. Ved </w:t>
+      </w:r>
+      <w:proofErr w:type="spellStart"/>
+      <w:r>
+        <w:t>convolution</w:t>
+      </w:r>
+      <w:proofErr w:type="spellEnd"/>
+      <w:r>
+        <w:t xml:space="preserve"> er de to signaler flippet i forhold til hinanden, hvilket de ikke er ved </w:t>
+      </w:r>
+      <w:proofErr w:type="spellStart"/>
+      <w:r>
+        <w:t>correlation</w:t>
+      </w:r>
+      <w:proofErr w:type="spellEnd"/>
+      <w:r>
+        <w:t xml:space="preserve">. </w:t>
+      </w:r>
+    </w:p>
+    <w:p>
+      <w:r>
+        <w:t xml:space="preserve">Da de to matematiske operationer er ens, kan man opskrive dem på samme måde, hvor * betyder at de foldes. Hvis signal a(n) foldes med signal b(n) gives resultatet som c(n). </w:t>
+      </w:r>
+    </w:p>
+    <w:p>
+      <w:pPr>
+        <w:rPr>
+          <w:lang w:val="en-US"/>
+        </w:rPr>
+      </w:pPr>
+      <w:r>
+        <w:rPr>
+          <w:lang w:val="en-US"/>
+        </w:rPr>
+        <w:t xml:space="preserve">Convolution: </w:t>
+      </w:r>
+    </w:p>
+    <w:p>
+      <w:pPr>
+        <w:rPr>
+          <w:rFonts w:eastAsiaTheme="minorEastAsia"/>
+        </w:rPr>
+      </w:pPr>
+      <m:oMathPara>
+        <m:oMath>
+          <m:r>
+            <w:rPr>
+              <w:rFonts w:ascii="Cambria Math" w:hAnsi="Cambria Math"/>
+            </w:rPr>
+            <m:t>a</m:t>
+          </m:r>
+          <m:d>
+            <m:dPr>
+              <m:ctrlPr>
+                <w:rPr>
+                  <w:rFonts w:ascii="Cambria Math" w:hAnsi="Cambria Math"/>
+                  <w:i/>
+                </w:rPr>
+              </m:ctrlPr>
+            </m:dPr>
+            <m:e>
+              <m:r>
+                <w:rPr>
+                  <w:rFonts w:ascii="Cambria Math" w:hAnsi="Cambria Math"/>
+                </w:rPr>
+                <m:t>n</m:t>
+              </m:r>
+            </m:e>
+          </m:d>
+          <m:r>
+            <w:rPr>
+              <w:rFonts w:ascii="Cambria Math" w:hAnsi="Cambria Math"/>
+            </w:rPr>
+            <m:t>*b</m:t>
+          </m:r>
+          <m:d>
+            <m:dPr>
+              <m:ctrlPr>
+                <w:rPr>
+                  <w:rFonts w:ascii="Cambria Math" w:hAnsi="Cambria Math"/>
+                  <w:i/>
+                </w:rPr>
+              </m:ctrlPr>
+            </m:dPr>
+            <m:e>
+              <m:r>
+                <w:rPr>
+                  <w:rFonts w:ascii="Cambria Math" w:hAnsi="Cambria Math"/>
+                </w:rPr>
+                <m:t>-n</m:t>
+              </m:r>
+            </m:e>
+          </m:d>
+          <m:r>
+            <w:rPr>
+              <w:rFonts w:ascii="Cambria Math" w:hAnsi="Cambria Math"/>
+            </w:rPr>
+            <m:t>=c(n)</m:t>
+          </m:r>
+        </m:oMath>
+      </m:oMathPara>
+    </w:p>
+    <w:p>
+      <w:pPr>
+        <w:rPr>
+          <w:rFonts w:eastAsiaTheme="minorEastAsia"/>
+        </w:rPr>
+      </w:pPr>
+      <w:proofErr w:type="spellStart"/>
+      <w:r>
+        <w:rPr>
+          <w:rFonts w:eastAsiaTheme="minorEastAsia"/>
+        </w:rPr>
+        <w:t>Correlation</w:t>
+      </w:r>
+      <w:proofErr w:type="spellEnd"/>
+      <w:r>
+        <w:rPr>
+          <w:rFonts w:eastAsiaTheme="minorEastAsia"/>
+        </w:rPr>
+        <w:t xml:space="preserve">: </w:t>
+      </w:r>
+    </w:p>
+    <w:p>
+      <w:pPr>
+        <w:rPr>
+          <w:rFonts w:eastAsiaTheme="minorEastAsia"/>
+        </w:rPr>
+      </w:pPr>
+      <m:oMathPara>
+        <m:oMath>
+          <m:r>
+            <w:rPr>
+              <w:rFonts w:ascii="Cambria Math" w:hAnsi="Cambria Math"/>
+            </w:rPr>
+            <m:t>a</m:t>
+          </m:r>
+          <m:d>
+            <m:dPr>
+              <m:ctrlPr>
+                <w:rPr>
+                  <w:rFonts w:ascii="Cambria Math" w:hAnsi="Cambria Math"/>
+                  <w:i/>
+                </w:rPr>
+              </m:ctrlPr>
+            </m:dPr>
+            <m:e>
+              <m:r>
+                <w:rPr>
+                  <w:rFonts w:ascii="Cambria Math" w:hAnsi="Cambria Math"/>
+                </w:rPr>
+                <m:t>n</m:t>
+              </m:r>
+            </m:e>
+          </m:d>
+          <m:r>
+            <w:rPr>
+              <w:rFonts w:ascii="Cambria Math" w:hAnsi="Cambria Math"/>
+            </w:rPr>
+            <m:t>*b</m:t>
+          </m:r>
+          <m:d>
+            <m:dPr>
+              <m:ctrlPr>
+                <w:rPr>
+                  <w:rFonts w:ascii="Cambria Math" w:hAnsi="Cambria Math"/>
+                  <w:i/>
+                </w:rPr>
+              </m:ctrlPr>
+            </m:dPr>
+            <m:e>
+              <m:r>
+                <w:rPr>
+                  <w:rFonts w:ascii="Cambria Math" w:hAnsi="Cambria Math"/>
+                </w:rPr>
+                <m:t>n</m:t>
+              </m:r>
+            </m:e>
+          </m:d>
+          <m:r>
+            <w:rPr>
+              <w:rFonts w:ascii="Cambria Math" w:hAnsi="Cambria Math"/>
+            </w:rPr>
+            <m:t>=c(n)</m:t>
+          </m:r>
+        </m:oMath>
+      </m:oMathPara>
+    </w:p>
+    <w:p>
+      <w:pPr>
+        <w:rPr>
+          <w:rFonts w:eastAsiaTheme="minorEastAsia"/>
+        </w:rPr>
+      </w:pPr>
+      <w:r>
+        <w:rPr>
+          <w:rFonts w:eastAsiaTheme="minorEastAsia"/>
+        </w:rPr>
+        <w:t xml:space="preserve">Dette er den eneste forskel. </w:t>
+      </w:r>
+    </w:p>
+    <w:p>
+      <w:pPr>
+        <w:rPr>
+          <w:rFonts w:eastAsiaTheme="minorEastAsia"/>
+        </w:rPr>
+      </w:pPr>
+    </w:p>
+    <w:p>
+      <w:pPr>
+        <w:rPr>
+          <w:rFonts w:eastAsiaTheme="minorEastAsia"/>
+        </w:rPr>
+      </w:pPr>
+      <w:r>
+        <w:rPr>
+          <w:rFonts w:eastAsiaTheme="minorEastAsia"/>
+        </w:rPr>
+        <w:t xml:space="preserve">Det man ofte anvender </w:t>
+      </w:r>
+      <w:proofErr w:type="spellStart"/>
+      <w:r>
+        <w:rPr>
+          <w:rFonts w:eastAsiaTheme="minorEastAsia"/>
+        </w:rPr>
+        <w:t>correlation</w:t>
+      </w:r>
+      <w:proofErr w:type="spellEnd"/>
+      <w:r>
+        <w:rPr>
+          <w:rFonts w:eastAsiaTheme="minorEastAsia"/>
+        </w:rPr>
+        <w:t xml:space="preserve"> til, er som sagt at beregne hvor meget af et defineret target-signal der findes i et </w:t>
+      </w:r>
+      <w:r>
+        <w:rPr>
+          <w:rFonts w:eastAsiaTheme="minorEastAsia"/>
+        </w:rPr>
+        <w:t xml:space="preserve">andet </w:t>
+      </w:r>
+      <w:r>
+        <w:rPr>
+          <w:rFonts w:eastAsiaTheme="minorEastAsia"/>
+        </w:rPr>
+        <w:t xml:space="preserve">givent input-signal. Dette bruges bl.a. i radar-systemer, hvor der udsendes en kort pulse </w:t>
+      </w:r>
+      <w:r>
+        <w:rPr>
+          <w:rFonts w:eastAsiaTheme="minorEastAsia"/>
+        </w:rPr>
+        <w:t xml:space="preserve">af en specifik designet target-pulse, som så rammer et objekt og reflekteres tilbage imod afsenderen. Den transmitterede </w:t>
+      </w:r>
+      <w:proofErr w:type="spellStart"/>
+      <w:r>
+        <w:rPr>
+          <w:rFonts w:eastAsiaTheme="minorEastAsia"/>
+        </w:rPr>
+        <w:t>pulse’s</w:t>
+      </w:r>
+      <w:proofErr w:type="spellEnd"/>
+      <w:r>
+        <w:rPr>
+          <w:rFonts w:eastAsiaTheme="minorEastAsia"/>
+        </w:rPr>
+        <w:t xml:space="preserve"> form er noget vi bestemmer, og i eksemplet herunder, er der valgt en trekantet pulse: </w:t>
+      </w:r>
+    </w:p>
+    <w:p>
+      <w:r>
+        <w:rPr>
+          <w:noProof/>
+          <w:lang w:eastAsia="da-DK"/>
+        </w:rPr>
+        <w:lastRenderedPageBreak/>
+        <w:drawing>
+          <wp:inline distT="0" distB="0" distL="0" distR="0" wp14:anchorId="4ECC7F27" wp14:editId="0CB2A071">
+            <wp:extent cx="6120130" cy="6552565"/>
+            <wp:effectExtent l="0" t="0" r="0" b="635"/>
+            <wp:docPr id="3" name="Picture 3"/>
+            <wp:cNvGraphicFramePr>
+              <a:graphicFrameLocks xmlns:a="http://schemas.openxmlformats.org/drawingml/2006/main" noChangeAspect="1"/>
+            </wp:cNvGraphicFramePr>
+            <a:graphic xmlns:a="http://schemas.openxmlformats.org/drawingml/2006/main">
+              <a:graphicData uri="http://schemas.openxmlformats.org/drawingml/2006/picture">
+                <pic:pic xmlns:pic="http://schemas.openxmlformats.org/drawingml/2006/picture">
+                  <pic:nvPicPr>
+                    <pic:cNvPr id="1" name=""/>
+                    <pic:cNvPicPr/>
+                  </pic:nvPicPr>
+                  <pic:blipFill>
+                    <a:blip r:embed="rId5"/>
+                    <a:stretch>
+                      <a:fillRect/>
+                    </a:stretch>
+                  </pic:blipFill>
+                  <pic:spPr>
+                    <a:xfrm>
+                      <a:off x="0" y="0"/>
+                      <a:ext cx="6120130" cy="6552565"/>
+                    </a:xfrm>
+                    <a:prstGeom prst="rect">
+                      <a:avLst/>
+                    </a:prstGeom>
+                  </pic:spPr>
+                </pic:pic>
+              </a:graphicData>
+            </a:graphic>
+          </wp:inline>
+        </w:drawing>
+      </w:r>
+    </w:p>
+    <w:p>
+      <w:r>
+        <w:t xml:space="preserve">Her ses den transmitterede pulse i første diagram, og det modtaget signal i nederste diagram. </w:t>
+      </w:r>
+    </w:p>
+    <w:p>
+      <w:r>
+        <w:t xml:space="preserve">Det modtaget signal vil bestå af to ting: (1) en </w:t>
+      </w:r>
+      <w:proofErr w:type="spellStart"/>
+      <w:r>
+        <w:t>shifted</w:t>
+      </w:r>
+      <w:proofErr w:type="spellEnd"/>
+      <w:r>
+        <w:t xml:space="preserve"> og skaleret version af det transmitterede signal, og (2) tilfældig støj (kommer fra </w:t>
+      </w:r>
+      <w:proofErr w:type="spellStart"/>
+      <w:r>
+        <w:t>interfering</w:t>
+      </w:r>
+      <w:proofErr w:type="spellEnd"/>
+      <w:r>
+        <w:t xml:space="preserve"> radio støj eller f.eks. termisk støj fra elektronik). </w:t>
+      </w:r>
+    </w:p>
+    <w:p>
+      <w:r>
+        <w:t xml:space="preserve">Da vi kender </w:t>
+      </w:r>
+      <w:proofErr w:type="spellStart"/>
+      <w:r>
+        <w:t>radio-signalers</w:t>
+      </w:r>
+      <w:proofErr w:type="spellEnd"/>
+      <w:r>
+        <w:t xml:space="preserve"> udbredelseshastighed i luft, så er det </w:t>
+      </w:r>
+      <w:proofErr w:type="spellStart"/>
+      <w:r>
+        <w:t>shiftede</w:t>
+      </w:r>
+      <w:proofErr w:type="spellEnd"/>
+      <w:r>
+        <w:t xml:space="preserve"> signal i det modtaget segment, et direkte mål for hvor langt væk det reflekterende objekt var. </w:t>
+      </w:r>
+    </w:p>
+    <w:p>
+      <w:r>
+        <w:t xml:space="preserve">Produktet af en </w:t>
+      </w:r>
+      <w:proofErr w:type="spellStart"/>
+      <w:r>
+        <w:t>correlation</w:t>
+      </w:r>
+      <w:proofErr w:type="spellEnd"/>
+      <w:r>
+        <w:t xml:space="preserve"> kaldes for kryds-korrelation (cross-</w:t>
+      </w:r>
+      <w:proofErr w:type="spellStart"/>
+      <w:r>
+        <w:t>correlation</w:t>
+      </w:r>
+      <w:proofErr w:type="spellEnd"/>
+      <w:r>
+        <w:t xml:space="preserve">). Det kaldes dog for auto-korrelation hvis de to signaler-segmenter som </w:t>
+      </w:r>
+      <w:proofErr w:type="spellStart"/>
+      <w:r>
+        <w:t>correleres</w:t>
+      </w:r>
+      <w:proofErr w:type="spellEnd"/>
+      <w:r>
+        <w:t xml:space="preserve"> er ens. Altså som i eksemplet over vil en auto-korrelation være hvis target-signalet (det trekant formede signal) blev korreleret med sig selv. </w:t>
+      </w:r>
+    </w:p>
+    <w:p>
+      <w:r>
+        <w:lastRenderedPageBreak/>
+        <w:t xml:space="preserve">Amplituden af kryds-korrelation er et mål for hvor meget de to korrelerede signaler ”ligner” hinanden, ved </w:t>
+      </w:r>
+      <w:r>
+        <w:t>netop den placering af amplituden (altså amplituden for en bestemt tid, n-sample er et mål for hvor meget de to korrelerede signaler ligner hinanden ved den n-sample). Kryds-korrelationen maksimeres altså, netop når target-signalet er ”</w:t>
+      </w:r>
+      <w:proofErr w:type="spellStart"/>
+      <w:r>
+        <w:t>aligned</w:t>
+      </w:r>
+      <w:proofErr w:type="spellEnd"/>
+      <w:r>
+        <w:t xml:space="preserve">” med det samme target-signal der er indlejret i det modtagne segment. </w:t>
+      </w:r>
+    </w:p>
+    <w:p>
+      <w:r>
+        <w:t xml:space="preserve">Hvis der er støj i det modtagne signal, vil kryds-korrelationen også indeholde støj. Det er blot et faktum at tilfældig støj vil ligne target-signalet bare en lille smule, hvorfor kryds-korrelationen også vil vise dette. </w:t>
+      </w:r>
+    </w:p>
+    <w:p>
+      <w:r>
+        <w:t xml:space="preserve">Lille note: </w:t>
+      </w:r>
+    </w:p>
+    <w:p>
+      <w:pPr>
+        <w:jc w:val="center"/>
+      </w:pPr>
+      <w:r>
+        <w:rPr>
+          <w:noProof/>
+          <w:lang w:eastAsia="da-DK"/>
+        </w:rPr>
+        <w:drawing>
+          <wp:inline distT="0" distB="0" distL="0" distR="0" wp14:anchorId="1C3D3F2C" wp14:editId="7BDB74BD">
+            <wp:extent cx="6120130" cy="2213610"/>
+            <wp:effectExtent l="0" t="0" r="0" b="0"/>
+            <wp:docPr id="4" name="Picture 4"/>
+            <wp:cNvGraphicFramePr>
+              <a:graphicFrameLocks xmlns:a="http://schemas.openxmlformats.org/drawingml/2006/main" noChangeAspect="1"/>
+            </wp:cNvGraphicFramePr>
+            <a:graphic xmlns:a="http://schemas.openxmlformats.org/drawingml/2006/main">
+              <a:graphicData uri="http://schemas.openxmlformats.org/drawingml/2006/picture">
+                <pic:pic xmlns:pic="http://schemas.openxmlformats.org/drawingml/2006/picture">
+                  <pic:nvPicPr>
+                    <pic:cNvPr id="1" name=""/>
+                    <pic:cNvPicPr/>
+                  </pic:nvPicPr>
+                  <pic:blipFill>
+                    <a:blip r:embed="rId6"/>
+                    <a:stretch>
+                      <a:fillRect/>
+                    </a:stretch>
+                  </pic:blipFill>
+                  <pic:spPr>
+                    <a:xfrm>
+                      <a:off x="0" y="0"/>
+                      <a:ext cx="6120130" cy="2213610"/>
+                    </a:xfrm>
+                    <a:prstGeom prst="rect">
+                      <a:avLst/>
+                    </a:prstGeom>
+                  </pic:spPr>
+                </pic:pic>
+              </a:graphicData>
+            </a:graphic>
+          </wp:inline>
+        </w:drawing>
+      </w:r>
+    </w:p>
+    <w:p>
+      <w:r>
+        <w:t xml:space="preserve">Jeg tror det der menes er at, i grafen for kryds-korrelationen vil peaket for hvornår inputtet og target-signalet ligner hinanden </w:t>
+      </w:r>
+      <w:proofErr w:type="spellStart"/>
+      <w:r>
+        <w:t>aller</w:t>
+      </w:r>
+      <w:proofErr w:type="spellEnd"/>
+      <w:r>
+        <w:t xml:space="preserve"> mest, altid ligge symmetrisk i midten, lige meget hvor meget det indlejret target-signal i det modtagne segment er </w:t>
+      </w:r>
+      <w:proofErr w:type="spellStart"/>
+      <w:r>
+        <w:t>shiftet</w:t>
+      </w:r>
+      <w:proofErr w:type="spellEnd"/>
+      <w:r>
+        <w:t xml:space="preserve">. Måske… </w:t>
+      </w:r>
+    </w:p>
+    <w:p>
+      <w:r>
+        <w:t xml:space="preserve">Herunder vises et illustreret eksempel på korrelationen. </w:t>
+      </w:r>
+    </w:p>
+    <w:p>
+      <w:r>
+        <w:t xml:space="preserve">Det ses at kassen som er stiplet (target-signalet) ”rykkes” fra venstre imod højre, imens de to signaler korreleres. Dette giver outputtet for kryds-korrelationen nederst. </w:t>
+      </w:r>
+    </w:p>
+    <w:p>
+      <w:r>
+        <w:rPr>
+          <w:noProof/>
+          <w:lang w:eastAsia="da-DK"/>
+        </w:rPr>
+        <w:lastRenderedPageBreak/>
+        <w:drawing>
+          <wp:inline distT="0" distB="0" distL="0" distR="0" wp14:anchorId="7A1417A7" wp14:editId="35227092">
+            <wp:extent cx="5029200" cy="8258175"/>
+            <wp:effectExtent l="0" t="0" r="0" b="9525"/>
+            <wp:docPr id="5" name="Picture 5"/>
+            <wp:cNvGraphicFramePr>
+              <a:graphicFrameLocks xmlns:a="http://schemas.openxmlformats.org/drawingml/2006/main" noChangeAspect="1"/>
+            </wp:cNvGraphicFramePr>
+            <a:graphic xmlns:a="http://schemas.openxmlformats.org/drawingml/2006/main">
+              <a:graphicData uri="http://schemas.openxmlformats.org/drawingml/2006/picture">
+                <pic:pic xmlns:pic="http://schemas.openxmlformats.org/drawingml/2006/picture">
+                  <pic:nvPicPr>
+                    <pic:cNvPr id="1" name=""/>
+                    <pic:cNvPicPr/>
+                  </pic:nvPicPr>
+                  <pic:blipFill>
+                    <a:blip r:embed="rId7"/>
+                    <a:stretch>
+                      <a:fillRect/>
+                    </a:stretch>
+                  </pic:blipFill>
+                  <pic:spPr>
+                    <a:xfrm>
+                      <a:off x="0" y="0"/>
+                      <a:ext cx="5029200" cy="8258175"/>
+                    </a:xfrm>
+                    <a:prstGeom prst="rect">
+                      <a:avLst/>
+                    </a:prstGeom>
+                  </pic:spPr>
+                </pic:pic>
+              </a:graphicData>
+            </a:graphic>
+          </wp:inline>
+        </w:drawing>
+      </w:r>
+    </w:p>
     <w:sectPr>
       <w:pgSz w:w="11906" w:h="16838"/>
       <w:pgMar w:top="1701" w:right="1134" w:bottom="1701" w:left="1134" w:header="708" w:footer="708" w:gutter="0"/>
@@ -40,7 +720,7 @@
 </file>
 
 <file path=word/styles.xml><?xml version="1.0" encoding="utf-8"?>
-<w:styles xmlns:mc="http://schemas.openxmlformats.org/markup-compatibility/2006" xmlns:r="http://schemas.openxmlformats.org/officeDocument/2006/relationships" xmlns:w="http://schemas.openxmlformats.org/wordprocessingml/2006/main" xmlns:w14="http://schemas.microsoft.com/office/word/2010/wordml" xmlns:w15="http://schemas.microsoft.com/office/word/2012/wordml" xmlns:w16se="http://schemas.microsoft.com/office/word/2015/wordml/symex" mc:Ignorable="w14 w15 w16se">
+<w:styles xmlns:mc="http://schemas.openxmlformats.org/markup-compatibility/2006" xmlns:r="http://schemas.openxmlformats.org/officeDocument/2006/relationships" xmlns:w="http://schemas.openxmlformats.org/wordprocessingml/2006/main" xmlns:w14="http://schemas.microsoft.com/office/word/2010/wordml" xmlns:w15="http://schemas.microsoft.com/office/word/2012/wordml" mc:Ignorable="w14 w15">
   <w:docDefaults>
     <w:rPrDefault>
       <w:rPr>
@@ -433,11 +1113,11 @@
     <w:name w:val="Normal"/>
     <w:qFormat/>
   </w:style>
-  <w:style w:type="paragraph" w:styleId="Overskrift1">
+  <w:style w:type="paragraph" w:styleId="Heading1">
     <w:name w:val="heading 1"/>
     <w:basedOn w:val="Normal"/>
     <w:next w:val="Normal"/>
-    <w:link w:val="Overskrift1Tegn"/>
+    <w:link w:val="Heading1Char"/>
     <w:uiPriority w:val="9"/>
     <w:qFormat/>
     <w:rsid w:val="00B371D0"/>
@@ -454,13 +1134,13 @@
       <w:szCs w:val="32"/>
     </w:rPr>
   </w:style>
-  <w:style w:type="character" w:default="1" w:styleId="Standardskrifttypeiafsnit">
+  <w:style w:type="character" w:default="1" w:styleId="DefaultParagraphFont">
     <w:name w:val="Default Paragraph Font"/>
     <w:uiPriority w:val="1"/>
     <w:semiHidden/>
     <w:unhideWhenUsed/>
   </w:style>
-  <w:style w:type="table" w:default="1" w:styleId="Tabel-Normal">
+  <w:style w:type="table" w:default="1" w:styleId="TableNormal">
     <w:name w:val="Normal Table"/>
     <w:uiPriority w:val="99"/>
     <w:semiHidden/>
@@ -475,16 +1155,16 @@
       </w:tblCellMar>
     </w:tblPr>
   </w:style>
-  <w:style w:type="numbering" w:default="1" w:styleId="Ingenoversigt">
+  <w:style w:type="numbering" w:default="1" w:styleId="NoList">
     <w:name w:val="No List"/>
     <w:uiPriority w:val="99"/>
     <w:semiHidden/>
     <w:unhideWhenUsed/>
   </w:style>
-  <w:style w:type="character" w:customStyle="1" w:styleId="Overskrift1Tegn">
-    <w:name w:val="Overskrift 1 Tegn"/>
-    <w:basedOn w:val="Standardskrifttypeiafsnit"/>
-    <w:link w:val="Overskrift1"/>
+  <w:style w:type="character" w:customStyle="1" w:styleId="Heading1Char">
+    <w:name w:val="Heading 1 Char"/>
+    <w:basedOn w:val="DefaultParagraphFont"/>
+    <w:link w:val="Heading1"/>
     <w:uiPriority w:val="9"/>
     <w:rsid w:val="00B371D0"/>
     <w:rPr>
@@ -508,6 +1188,16 @@
       <w:color w:val="000000"/>
       <w:sz w:val="24"/>
       <w:szCs w:val="24"/>
+    </w:rPr>
+  </w:style>
+  <w:style w:type="character" w:styleId="PlaceholderText">
+    <w:name w:val="Placeholder Text"/>
+    <w:basedOn w:val="DefaultParagraphFont"/>
+    <w:uiPriority w:val="99"/>
+    <w:semiHidden/>
+    <w:rsid w:val="00E97570"/>
+    <w:rPr>
+      <w:color w:val="808080"/>
     </w:rPr>
   </w:style>
 </w:styles>

</xml_diff>